<commit_message>
sample of sending email with resume
</commit_message>
<xml_diff>
--- a/Luke Heo Edited Cover Letter.docx
+++ b/Luke Heo Edited Cover Letter.docx
@@ -69,7 +69,7 @@
           <w:szCs w:val="24"/>
         </w:rPr>
       </w:pPr>
-      <w:hyperlink r:id="rId4" w:history="1">
+      <w:hyperlink r:id="rId6" w:history="1">
         <w:r>
           <w:rPr>
             <w:rStyle w:val="a3"/>
@@ -171,10 +171,19 @@
       <w:r>
         <w:rPr>
           <w:rFonts w:ascii="Times New Roman" w:hAnsi="Times New Roman" w:cs="Times New Roman"/>
-          <w:sz w:val="24"/>
-          <w:szCs w:val="24"/>
-        </w:rPr>
-        <w:t>Porter Airlines Inc.</w:t>
+          <w:sz w:val="23"/>
+          <w:szCs w:val="23"/>
+          <w:shd w:val="clear" w:color="auto" w:fill="FFFFFF"/>
+        </w:rPr>
+        <w:t>Optima Tele.com, Inc</w:t>
+      </w:r>
+      <w:r>
+        <w:rPr>
+          <w:rFonts w:ascii="Times New Roman" w:hAnsi="Times New Roman" w:cs="Times New Roman"/>
+          <w:sz w:val="24"/>
+          <w:szCs w:val="24"/>
+        </w:rPr>
+        <w:t>.</w:t>
       </w:r>
     </w:p>
     <w:p>
@@ -218,144 +227,80 @@
           <w:lang w:eastAsia="en-CA"/>
         </w:rPr>
       </w:pPr>
-    </w:p>
-    <w:p>
-      <w:pPr>
-        <w:spacing w:after="0" w:line="240" w:lineRule="auto"/>
-        <w:rPr>
-          <w:rFonts w:ascii="Times New Roman" w:eastAsia="Times New Roman" w:hAnsi="Times New Roman" w:cs="Times New Roman"/>
-          <w:sz w:val="24"/>
-          <w:szCs w:val="24"/>
-          <w:lang w:eastAsia="en-CA"/>
-        </w:rPr>
-      </w:pPr>
-      <w:r>
-        <w:rPr>
-          <w:rFonts w:ascii="Times New Roman" w:eastAsia="Times New Roman" w:hAnsi="Times New Roman" w:cs="Times New Roman"/>
-          <w:color w:val="000000"/>
-          <w:sz w:val="24"/>
-          <w:szCs w:val="24"/>
-          <w:lang w:eastAsia="en-CA"/>
-        </w:rPr>
-        <w:t xml:space="preserve">I am writing to express my interest in the </w:t>
-      </w:r>
-      <w:r>
-        <w:rPr>
-          <w:rFonts w:ascii="Times New Roman" w:eastAsia="Times New Roman" w:hAnsi="Times New Roman" w:cs="Times New Roman"/>
-          <w:color w:val="000000"/>
-          <w:sz w:val="24"/>
-          <w:szCs w:val="24"/>
-          <w:lang w:eastAsia="en-CA"/>
-        </w:rPr>
-        <w:t>Web</w:t>
-      </w:r>
-      <w:r>
-        <w:rPr>
-          <w:rFonts w:ascii="Times New Roman" w:eastAsia="Times New Roman" w:hAnsi="Times New Roman" w:cs="Times New Roman"/>
-          <w:color w:val="000000"/>
-          <w:sz w:val="24"/>
-          <w:szCs w:val="24"/>
-          <w:lang w:eastAsia="en-CA"/>
-        </w:rPr>
-        <w:t xml:space="preserve"> Developer</w:t>
-      </w:r>
-      <w:r>
-        <w:rPr>
-          <w:rFonts w:ascii="Times New Roman" w:eastAsia="Times New Roman" w:hAnsi="Times New Roman" w:cs="Times New Roman"/>
-          <w:color w:val="000000"/>
-          <w:sz w:val="24"/>
-          <w:szCs w:val="24"/>
-          <w:lang w:eastAsia="en-CA"/>
-        </w:rPr>
-        <w:t xml:space="preserve"> position at your company, as advertised on your website. As a recent graduate with a Computer Programming degree from Seneca College, I have developed a diverse set of technical skills and experience in web development, programming languages, and database systems, whi</w:t>
-      </w:r>
       <w:bookmarkStart w:id="0" w:name="_GoBack"/>
       <w:bookmarkEnd w:id="0"/>
-      <w:r>
-        <w:rPr>
-          <w:rFonts w:ascii="Times New Roman" w:eastAsia="Times New Roman" w:hAnsi="Times New Roman" w:cs="Times New Roman"/>
-          <w:color w:val="000000"/>
-          <w:sz w:val="24"/>
-          <w:szCs w:val="24"/>
-          <w:lang w:eastAsia="en-CA"/>
-        </w:rPr>
-        <w:t>ch make me an ideal candidate for this role.</w:t>
-      </w:r>
-    </w:p>
-    <w:p>
-      <w:pPr>
-        <w:spacing w:after="0" w:line="240" w:lineRule="auto"/>
-        <w:rPr>
-          <w:rFonts w:ascii="Times New Roman" w:eastAsia="Times New Roman" w:hAnsi="Times New Roman" w:cs="Times New Roman"/>
-          <w:sz w:val="24"/>
-          <w:szCs w:val="24"/>
-          <w:lang w:eastAsia="en-CA"/>
-        </w:rPr>
-      </w:pPr>
-    </w:p>
-    <w:p>
-      <w:pPr>
-        <w:spacing w:after="0" w:line="240" w:lineRule="auto"/>
-        <w:rPr>
-          <w:rFonts w:ascii="Times New Roman" w:eastAsia="Times New Roman" w:hAnsi="Times New Roman" w:cs="Times New Roman"/>
-          <w:sz w:val="24"/>
-          <w:szCs w:val="24"/>
-          <w:lang w:eastAsia="en-CA"/>
-        </w:rPr>
-      </w:pPr>
-      <w:r>
-        <w:rPr>
-          <w:rFonts w:ascii="Times New Roman" w:eastAsia="Times New Roman" w:hAnsi="Times New Roman" w:cs="Times New Roman"/>
-          <w:color w:val="000000"/>
-          <w:sz w:val="24"/>
-          <w:szCs w:val="24"/>
-          <w:lang w:eastAsia="en-CA"/>
-        </w:rPr>
-        <w:t xml:space="preserve">I have a strong foundation in web development using React, HTML, CSS, Node.js, Express.js, TypeScript, and Bootstrap, which I have applied in my Netflix Clone project, as well as experience working with </w:t>
-      </w:r>
-      <w:proofErr w:type="spellStart"/>
-      <w:r>
-        <w:rPr>
-          <w:rFonts w:ascii="Times New Roman" w:eastAsia="Times New Roman" w:hAnsi="Times New Roman" w:cs="Times New Roman"/>
-          <w:color w:val="000000"/>
-          <w:sz w:val="24"/>
-          <w:szCs w:val="24"/>
-          <w:lang w:eastAsia="en-CA"/>
-        </w:rPr>
-        <w:t>VanillaJS</w:t>
-      </w:r>
-      <w:proofErr w:type="spellEnd"/>
-      <w:r>
-        <w:rPr>
-          <w:rFonts w:ascii="Times New Roman" w:eastAsia="Times New Roman" w:hAnsi="Times New Roman" w:cs="Times New Roman"/>
-          <w:color w:val="000000"/>
-          <w:sz w:val="24"/>
-          <w:szCs w:val="24"/>
-          <w:lang w:eastAsia="en-CA"/>
-        </w:rPr>
-        <w:t xml:space="preserve">, SCSS, </w:t>
-      </w:r>
-      <w:proofErr w:type="spellStart"/>
-      <w:r>
-        <w:rPr>
-          <w:rFonts w:ascii="Times New Roman" w:eastAsia="Times New Roman" w:hAnsi="Times New Roman" w:cs="Times New Roman"/>
-          <w:color w:val="000000"/>
-          <w:sz w:val="24"/>
-          <w:szCs w:val="24"/>
-          <w:lang w:eastAsia="en-CA"/>
-        </w:rPr>
-        <w:t>ExpressJS</w:t>
-      </w:r>
-      <w:proofErr w:type="spellEnd"/>
-      <w:r>
-        <w:rPr>
-          <w:rFonts w:ascii="Times New Roman" w:eastAsia="Times New Roman" w:hAnsi="Times New Roman" w:cs="Times New Roman"/>
-          <w:color w:val="000000"/>
-          <w:sz w:val="24"/>
-          <w:szCs w:val="24"/>
-          <w:lang w:eastAsia="en-CA"/>
-        </w:rPr>
-        <w:t>, Socket.IO, and Gulp in my Catch Mind project. Moreover, my familiarity with software design patterns, such as MVC, Observer, and Singleton, and my proficiency in programming languages such as C/C++ and JAVA, would enable me to contribute to developing and maintaining software solutions for your company.</w:t>
+    </w:p>
+    <w:p>
+      <w:pPr>
+        <w:spacing w:after="0" w:line="240" w:lineRule="auto"/>
+        <w:rPr>
+          <w:rFonts w:ascii="Times New Roman" w:eastAsia="Times New Roman" w:hAnsi="Times New Roman" w:cs="Times New Roman"/>
+          <w:sz w:val="24"/>
+          <w:szCs w:val="24"/>
+          <w:lang w:eastAsia="en-CA"/>
+        </w:rPr>
+      </w:pPr>
+      <w:r>
+        <w:rPr>
+          <w:rFonts w:ascii="Times New Roman" w:eastAsia="Times New Roman" w:hAnsi="Times New Roman" w:cs="Times New Roman"/>
+          <w:color w:val="000000"/>
+          <w:sz w:val="24"/>
+          <w:szCs w:val="24"/>
+          <w:lang w:eastAsia="en-CA"/>
+        </w:rPr>
+        <w:t xml:space="preserve">I am writing to express my interest in the </w:t>
+      </w:r>
+      <w:r>
+        <w:rPr>
+          <w:rFonts w:ascii="Times New Roman" w:eastAsia="Times New Roman" w:hAnsi="Times New Roman" w:cs="Times New Roman"/>
+          <w:color w:val="000000"/>
+          <w:sz w:val="24"/>
+          <w:szCs w:val="24"/>
+          <w:lang w:eastAsia="en-CA"/>
+        </w:rPr>
+        <w:t>junior software developer</w:t>
+      </w:r>
+      <w:r>
+        <w:rPr>
+          <w:rFonts w:ascii="Times New Roman" w:eastAsia="Times New Roman" w:hAnsi="Times New Roman" w:cs="Times New Roman"/>
+          <w:color w:val="000000"/>
+          <w:sz w:val="24"/>
+          <w:szCs w:val="24"/>
+          <w:lang w:eastAsia="en-CA"/>
+        </w:rPr>
+        <w:t xml:space="preserve"> position at your company, as advertised on your website. As a recent graduate with a Computer Programming degree from Seneca College, I have developed a diverse set of technical skills and experience in web development, programming languages, and database systems, which make me an ideal candidate for this role.</w:t>
+      </w:r>
+    </w:p>
+    <w:p>
+      <w:pPr>
+        <w:spacing w:after="0" w:line="240" w:lineRule="auto"/>
+        <w:rPr>
+          <w:rFonts w:ascii="Times New Roman" w:eastAsia="Times New Roman" w:hAnsi="Times New Roman" w:cs="Times New Roman"/>
+          <w:sz w:val="24"/>
+          <w:szCs w:val="24"/>
+          <w:lang w:eastAsia="en-CA"/>
+        </w:rPr>
+      </w:pPr>
+    </w:p>
+    <w:p>
+      <w:pPr>
+        <w:spacing w:after="0" w:line="240" w:lineRule="auto"/>
+        <w:rPr>
+          <w:rFonts w:ascii="Times New Roman" w:eastAsia="Times New Roman" w:hAnsi="Times New Roman" w:cs="Times New Roman"/>
+          <w:sz w:val="24"/>
+          <w:szCs w:val="24"/>
+          <w:lang w:eastAsia="en-CA"/>
+        </w:rPr>
+      </w:pPr>
+      <w:r>
+        <w:rPr>
+          <w:rFonts w:ascii="Times New Roman" w:eastAsia="Times New Roman" w:hAnsi="Times New Roman" w:cs="Times New Roman"/>
+          <w:color w:val="000000"/>
+          <w:sz w:val="24"/>
+          <w:szCs w:val="24"/>
+          <w:lang w:eastAsia="en-CA"/>
+        </w:rPr>
+        <w:t>I have a strong foundation in web development using React, HTML, CSS, Node.js, Express.js, TypeScript, and Bootstrap, which I have applied in my Netflix Clone project, as well as experience working with VanillaJS, SCSS, ExpressJS, Socket.IO, and Gulp in my Catch Mind project. Moreover, my familiarity with software design patterns, such as MVC, Observer, and Singleton, and my proficiency in programming languages such as C/C++ and JAVA, would enable me to contribute to developing and maintaining software solutions for your company.</w:t>
       </w:r>
     </w:p>
     <w:p>
@@ -666,6 +611,56 @@
     </w:sectPr>
   </w:body>
 </w:document>
+</file>
+
+<file path=word/endnotes.xml><?xml version="1.0" encoding="utf-8"?>
+<w:endnotes xmlns:wpc="http://schemas.microsoft.com/office/word/2010/wordprocessingCanvas" xmlns:cx="http://schemas.microsoft.com/office/drawing/2014/chartex" xmlns:mc="http://schemas.openxmlformats.org/markup-compatibility/2006" xmlns:o="urn:schemas-microsoft-com:office:office" xmlns:r="http://schemas.openxmlformats.org/officeDocument/2006/relationships" xmlns:m="http://schemas.openxmlformats.org/officeDocument/2006/math" xmlns:v="urn:schemas-microsoft-com:vml" xmlns:wp14="http://schemas.microsoft.com/office/word/2010/wordprocessingDrawing" xmlns:wp="http://schemas.openxmlformats.org/drawingml/2006/wordprocessingDrawing" xmlns:w10="urn:schemas-microsoft-com:office:word" xmlns:w="http://schemas.openxmlformats.org/wordprocessingml/2006/main" xmlns:w14="http://schemas.microsoft.com/office/word/2010/wordml" xmlns:w15="http://schemas.microsoft.com/office/word/2012/wordml" xmlns:w16se="http://schemas.microsoft.com/office/word/2015/wordml/symex" xmlns:wpg="http://schemas.microsoft.com/office/word/2010/wordprocessingGroup" xmlns:wpi="http://schemas.microsoft.com/office/word/2010/wordprocessingInk" xmlns:wne="http://schemas.microsoft.com/office/word/2006/wordml" xmlns:wps="http://schemas.microsoft.com/office/word/2010/wordprocessingShape" mc:Ignorable="w14 w15 w16se wp14">
+  <w:endnote w:type="separator" w:id="-1">
+    <w:p>
+      <w:pPr>
+        <w:spacing w:after="0" w:line="240" w:lineRule="auto"/>
+      </w:pPr>
+      <w:r>
+        <w:separator/>
+      </w:r>
+    </w:p>
+  </w:endnote>
+  <w:endnote w:type="continuationSeparator" w:id="0">
+    <w:p>
+      <w:pPr>
+        <w:spacing w:after="0" w:line="240" w:lineRule="auto"/>
+      </w:pPr>
+      <w:r>
+        <w:continuationSeparator/>
+      </w:r>
+    </w:p>
+  </w:endnote>
+</w:endnotes>
+</file>
+
+<file path=word/footnotes.xml><?xml version="1.0" encoding="utf-8"?>
+<w:footnotes xmlns:wpc="http://schemas.microsoft.com/office/word/2010/wordprocessingCanvas" xmlns:cx="http://schemas.microsoft.com/office/drawing/2014/chartex" xmlns:mc="http://schemas.openxmlformats.org/markup-compatibility/2006" xmlns:o="urn:schemas-microsoft-com:office:office" xmlns:r="http://schemas.openxmlformats.org/officeDocument/2006/relationships" xmlns:m="http://schemas.openxmlformats.org/officeDocument/2006/math" xmlns:v="urn:schemas-microsoft-com:vml" xmlns:wp14="http://schemas.microsoft.com/office/word/2010/wordprocessingDrawing" xmlns:wp="http://schemas.openxmlformats.org/drawingml/2006/wordprocessingDrawing" xmlns:w10="urn:schemas-microsoft-com:office:word" xmlns:w="http://schemas.openxmlformats.org/wordprocessingml/2006/main" xmlns:w14="http://schemas.microsoft.com/office/word/2010/wordml" xmlns:w15="http://schemas.microsoft.com/office/word/2012/wordml" xmlns:w16se="http://schemas.microsoft.com/office/word/2015/wordml/symex" xmlns:wpg="http://schemas.microsoft.com/office/word/2010/wordprocessingGroup" xmlns:wpi="http://schemas.microsoft.com/office/word/2010/wordprocessingInk" xmlns:wne="http://schemas.microsoft.com/office/word/2006/wordml" xmlns:wps="http://schemas.microsoft.com/office/word/2010/wordprocessingShape" mc:Ignorable="w14 w15 w16se wp14">
+  <w:footnote w:type="separator" w:id="-1">
+    <w:p>
+      <w:pPr>
+        <w:spacing w:after="0" w:line="240" w:lineRule="auto"/>
+      </w:pPr>
+      <w:r>
+        <w:separator/>
+      </w:r>
+    </w:p>
+  </w:footnote>
+  <w:footnote w:type="continuationSeparator" w:id="0">
+    <w:p>
+      <w:pPr>
+        <w:spacing w:after="0" w:line="240" w:lineRule="auto"/>
+      </w:pPr>
+      <w:r>
+        <w:continuationSeparator/>
+      </w:r>
+    </w:p>
+  </w:footnote>
+</w:footnotes>
 </file>
 
 <file path=word/styles.xml><?xml version="1.0" encoding="utf-8"?>
@@ -1129,6 +1124,50 @@
       <w:lang w:eastAsia="en-CA"/>
     </w:rPr>
   </w:style>
+  <w:style w:type="paragraph" w:styleId="a5">
+    <w:name w:val="header"/>
+    <w:basedOn w:val="a"/>
+    <w:link w:val="Char"/>
+    <w:uiPriority w:val="99"/>
+    <w:unhideWhenUsed/>
+    <w:rsid w:val="003D533D"/>
+    <w:pPr>
+      <w:tabs>
+        <w:tab w:val="center" w:pos="4513"/>
+        <w:tab w:val="right" w:pos="9026"/>
+      </w:tabs>
+      <w:snapToGrid w:val="0"/>
+    </w:pPr>
+  </w:style>
+  <w:style w:type="character" w:customStyle="1" w:styleId="Char">
+    <w:name w:val="머리글 Char"/>
+    <w:basedOn w:val="a0"/>
+    <w:link w:val="a5"/>
+    <w:uiPriority w:val="99"/>
+    <w:rsid w:val="003D533D"/>
+  </w:style>
+  <w:style w:type="paragraph" w:styleId="a6">
+    <w:name w:val="footer"/>
+    <w:basedOn w:val="a"/>
+    <w:link w:val="Char0"/>
+    <w:uiPriority w:val="99"/>
+    <w:unhideWhenUsed/>
+    <w:rsid w:val="003D533D"/>
+    <w:pPr>
+      <w:tabs>
+        <w:tab w:val="center" w:pos="4513"/>
+        <w:tab w:val="right" w:pos="9026"/>
+      </w:tabs>
+      <w:snapToGrid w:val="0"/>
+    </w:pPr>
+  </w:style>
+  <w:style w:type="character" w:customStyle="1" w:styleId="Char0">
+    <w:name w:val="바닥글 Char"/>
+    <w:basedOn w:val="a0"/>
+    <w:link w:val="a6"/>
+    <w:uiPriority w:val="99"/>
+    <w:rsid w:val="003D533D"/>
+  </w:style>
 </w:styles>
 </file>
 

</xml_diff>